<commit_message>
Final (Round 2) Submission (JEP:General)
</commit_message>
<xml_diff>
--- a/manuscript/JEP General Submission/Round 2/Reviewer Comments.docx
+++ b/manuscript/JEP General Submission/Round 2/Reviewer Comments.docx
@@ -1858,7 +1858,27 @@
           <w:sz w:val="23"/>
           <w:szCs w:val="23"/>
         </w:rPr>
-        <w:t xml:space="preserve">Specifically, we now explain why its so important to examine how Deepfakes can be used to target members of the general public as was the case in our studies:  </w:t>
+        <w:t xml:space="preserve">Specifically, we now explain why </w:t>
+      </w:r>
+      <w:proofErr w:type="spellStart"/>
+      <w:r>
+        <w:rPr>
+          <w:rFonts w:ascii="Segoe UI" w:hAnsi="Segoe UI" w:cs="Segoe UI"/>
+          <w:color w:val="212121"/>
+          <w:sz w:val="23"/>
+          <w:szCs w:val="23"/>
+        </w:rPr>
+        <w:t>its</w:t>
+      </w:r>
+      <w:proofErr w:type="spellEnd"/>
+      <w:r>
+        <w:rPr>
+          <w:rFonts w:ascii="Segoe UI" w:hAnsi="Segoe UI" w:cs="Segoe UI"/>
+          <w:color w:val="212121"/>
+          <w:sz w:val="23"/>
+          <w:szCs w:val="23"/>
+        </w:rPr>
+        <w:t xml:space="preserve"> so important to examine how Deepfakes can be used to target members of the general public as was the case in our studies:  </w:t>
       </w:r>
     </w:p>
     <w:p>
@@ -1930,7 +1950,27 @@
           <w:sz w:val="23"/>
           <w:szCs w:val="23"/>
         </w:rPr>
-        <w:t>With the above in mind, we set out to answer three questions. First, how effective are Deepfakes in biasing our implicit and explicit attitudes towards people we are meeting for the first time? Despite a widespread belief that Deepfakes can shift attitudes, only one study has empirically examined this issue so far, and it did so while focusing on a well-known individual (politician), explicit (but not implicit) attitudes, and on a highly specific topic (Christian political statements) (Dobber et al., 2021). It remains to be seen if a single brief exposure to Deepfaked online content is capable of manipulating our implicit and explicit first impressions of others. Second, several studies have examined the viral side of Deepfakes (i.e., their intentions to share content of known individuals with others on social media platforms). We were curious to know how readily people would share Deepfaked content of novel individuals. Third, we examined how many people are aware that Deepfaking is possible (awareness), and if they could detect whether they had been exposed to one (detection). We wanted to know if awareness and detection would serve to immunize them from being influenced by Deepfakes.</w:t>
+        <w:t>With the above in mind, we set out to answer three questions. First, how effective are Deepfakes in biasing our implicit and explicit attitudes towards people we are meeting for the first time? Despite a widespread belief that Deepfakes can shift attitudes, only one study has empirically examined this issue so far, and it did so while focusing on a well-known individual (politician), explicit (but not implicit) attitudes, and on a highly specific topic (Christian political statements) (</w:t>
+      </w:r>
+      <w:proofErr w:type="spellStart"/>
+      <w:r>
+        <w:rPr>
+          <w:rFonts w:ascii="Segoe UI" w:hAnsi="Segoe UI" w:cs="Segoe UI"/>
+          <w:color w:val="212121"/>
+          <w:sz w:val="23"/>
+          <w:szCs w:val="23"/>
+        </w:rPr>
+        <w:t>Dobber</w:t>
+      </w:r>
+      <w:proofErr w:type="spellEnd"/>
+      <w:r>
+        <w:rPr>
+          <w:rFonts w:ascii="Segoe UI" w:hAnsi="Segoe UI" w:cs="Segoe UI"/>
+          <w:color w:val="212121"/>
+          <w:sz w:val="23"/>
+          <w:szCs w:val="23"/>
+        </w:rPr>
+        <w:t xml:space="preserve"> et al., 2021). It remains to be seen if a single brief exposure to Deepfaked online content is capable of manipulating our implicit and explicit first impressions of others. Second, several studies have examined the viral side of Deepfakes (i.e., their intentions to share content of known individuals with others on social media platforms). We were curious to know how readily people would share Deepfaked content of novel individuals. Third, we examined how many people are aware that Deepfaking is possible (awareness), and if they could detect whether they had been exposed to one (detection). We wanted to know if awareness and detection would serve to immunize them from being influenced by Deepfakes.</w:t>
       </w:r>
       <w:r>
         <w:rPr>
@@ -2934,7 +2974,27 @@
           <w:sz w:val="23"/>
           <w:szCs w:val="23"/>
         </w:rPr>
-        <w:t>. Perhaps more concerning, Reviewer 3 questions whether the measures of Deepfake detection in Experiment 6 are adequate for capturing whether participants really were able to distinguish genuine content from deepfaked content.</w:t>
+        <w:t xml:space="preserve">. Perhaps more concerning, Reviewer 3 questions whether the measures of Deepfake detection in Experiment 6 are adequate for capturing whether participants really were able to distinguish genuine content from </w:t>
+      </w:r>
+      <w:proofErr w:type="spellStart"/>
+      <w:r>
+        <w:rPr>
+          <w:rFonts w:ascii="Segoe UI" w:hAnsi="Segoe UI" w:cs="Segoe UI"/>
+          <w:color w:val="212121"/>
+          <w:sz w:val="23"/>
+          <w:szCs w:val="23"/>
+        </w:rPr>
+        <w:t>deepfaked</w:t>
+      </w:r>
+      <w:proofErr w:type="spellEnd"/>
+      <w:r>
+        <w:rPr>
+          <w:rFonts w:ascii="Segoe UI" w:hAnsi="Segoe UI" w:cs="Segoe UI"/>
+          <w:color w:val="212121"/>
+          <w:sz w:val="23"/>
+          <w:szCs w:val="23"/>
+        </w:rPr>
+        <w:t xml:space="preserve"> content.</w:t>
       </w:r>
     </w:p>
     <w:p>
@@ -4705,7 +4765,27 @@
           <w:sz w:val="23"/>
           <w:szCs w:val="23"/>
         </w:rPr>
-        <w:t xml:space="preserve"> (HARKing). We </w:t>
+        <w:t xml:space="preserve"> (</w:t>
+      </w:r>
+      <w:proofErr w:type="spellStart"/>
+      <w:r>
+        <w:rPr>
+          <w:rFonts w:ascii="Segoe UI" w:hAnsi="Segoe UI" w:cs="Segoe UI"/>
+          <w:color w:val="212121"/>
+          <w:sz w:val="23"/>
+          <w:szCs w:val="23"/>
+        </w:rPr>
+        <w:t>HARKing</w:t>
+      </w:r>
+      <w:proofErr w:type="spellEnd"/>
+      <w:r>
+        <w:rPr>
+          <w:rFonts w:ascii="Segoe UI" w:hAnsi="Segoe UI" w:cs="Segoe UI"/>
+          <w:color w:val="212121"/>
+          <w:sz w:val="23"/>
+          <w:szCs w:val="23"/>
+        </w:rPr>
+        <w:t xml:space="preserve">). We </w:t>
       </w:r>
       <w:r>
         <w:rPr>
@@ -7423,7 +7503,27 @@
           <w:sz w:val="23"/>
           <w:szCs w:val="23"/>
         </w:rPr>
-        <w:t>I actually think it would be a potentially nice contribution to write up Experiments 1-5 as a more general methodological piece introducing psychologists to deepfake technology as a way of creating more control over experimental stimuli (e.g., recording one video about positive information and then deepfaking the negative information condition may produce more similar stimuli than just recording two separate videos).</w:t>
+        <w:t xml:space="preserve">I actually think it would be a potentially nice contribution to write up Experiments 1-5 as a more general methodological piece introducing psychologists to deepfake technology as a way of creating more control over experimental stimuli (e.g., recording one video about positive information and then </w:t>
+      </w:r>
+      <w:proofErr w:type="spellStart"/>
+      <w:r>
+        <w:rPr>
+          <w:rFonts w:ascii="Segoe UI" w:hAnsi="Segoe UI" w:cs="Segoe UI"/>
+          <w:color w:val="212121"/>
+          <w:sz w:val="23"/>
+          <w:szCs w:val="23"/>
+        </w:rPr>
+        <w:t>deepfaking</w:t>
+      </w:r>
+      <w:proofErr w:type="spellEnd"/>
+      <w:r>
+        <w:rPr>
+          <w:rFonts w:ascii="Segoe UI" w:hAnsi="Segoe UI" w:cs="Segoe UI"/>
+          <w:color w:val="212121"/>
+          <w:sz w:val="23"/>
+          <w:szCs w:val="23"/>
+        </w:rPr>
+        <w:t xml:space="preserve"> the negative information condition may produce more similar stimuli than just recording two separate videos).</w:t>
       </w:r>
     </w:p>
     <w:p>
@@ -7595,7 +7695,27 @@
           <w:sz w:val="23"/>
           <w:szCs w:val="23"/>
         </w:rPr>
-        <w:t xml:space="preserve">Experiment 6 was a notable exception in that I did find it quite interesting that the effects of the deepfaked content were similar for people who did vs. did not accurately label the video as a deepfake. I could see this being a good Study 1 for a larger investigation of this effect. One concern I had about the present study is that participants are being exposed to a novel target, so they may be more likely to doubt the presence of a deepfake (i.e., why would someone go through the trouble of </w:t>
+        <w:t xml:space="preserve">Experiment 6 was a notable exception in that I did find it quite interesting that the effects of the </w:t>
+      </w:r>
+      <w:proofErr w:type="spellStart"/>
+      <w:r>
+        <w:rPr>
+          <w:rFonts w:ascii="Segoe UI" w:hAnsi="Segoe UI" w:cs="Segoe UI"/>
+          <w:color w:val="212121"/>
+          <w:sz w:val="23"/>
+          <w:szCs w:val="23"/>
+        </w:rPr>
+        <w:t>deepfaked</w:t>
+      </w:r>
+      <w:proofErr w:type="spellEnd"/>
+      <w:r>
+        <w:rPr>
+          <w:rFonts w:ascii="Segoe UI" w:hAnsi="Segoe UI" w:cs="Segoe UI"/>
+          <w:color w:val="212121"/>
+          <w:sz w:val="23"/>
+          <w:szCs w:val="23"/>
+        </w:rPr>
+        <w:t xml:space="preserve"> content were similar for people who did vs. did not accurately label the video as a deepfake. I could see this being a good Study 1 for a larger investigation of this effect. One concern I had about the present study is that participants are being exposed to a novel target, so they may be more likely to doubt the presence of a deepfake (i.e., why would someone go through the trouble of </w:t>
       </w:r>
       <w:r>
         <w:rPr>
@@ -7726,15 +7846,67 @@
         </w:rPr>
         <w:t xml:space="preserve">). They may want to fabricate a political candidate and use them to either support or discredit a political party or message before or during an election (for examples of what this might look like see: </w:t>
       </w:r>
-      <w:r>
-        <w:rPr>
-          <w:rFonts w:ascii="Segoe UI" w:hAnsi="Segoe UI" w:cs="Segoe UI"/>
-          <w:color w:val="212121"/>
-          <w:sz w:val="23"/>
-          <w:szCs w:val="23"/>
-        </w:rPr>
-        <w:t xml:space="preserve">Dobber, T., Metoui, N., Trilling, D., Helberger, N., &amp; de </w:t>
-      </w:r>
+      <w:proofErr w:type="spellStart"/>
+      <w:r>
+        <w:rPr>
+          <w:rFonts w:ascii="Segoe UI" w:hAnsi="Segoe UI" w:cs="Segoe UI"/>
+          <w:color w:val="212121"/>
+          <w:sz w:val="23"/>
+          <w:szCs w:val="23"/>
+        </w:rPr>
+        <w:t>Dobber</w:t>
+      </w:r>
+      <w:proofErr w:type="spellEnd"/>
+      <w:r>
+        <w:rPr>
+          <w:rFonts w:ascii="Segoe UI" w:hAnsi="Segoe UI" w:cs="Segoe UI"/>
+          <w:color w:val="212121"/>
+          <w:sz w:val="23"/>
+          <w:szCs w:val="23"/>
+        </w:rPr>
+        <w:t xml:space="preserve">, T., </w:t>
+      </w:r>
+      <w:proofErr w:type="spellStart"/>
+      <w:r>
+        <w:rPr>
+          <w:rFonts w:ascii="Segoe UI" w:hAnsi="Segoe UI" w:cs="Segoe UI"/>
+          <w:color w:val="212121"/>
+          <w:sz w:val="23"/>
+          <w:szCs w:val="23"/>
+        </w:rPr>
+        <w:t>Metoui</w:t>
+      </w:r>
+      <w:proofErr w:type="spellEnd"/>
+      <w:r>
+        <w:rPr>
+          <w:rFonts w:ascii="Segoe UI" w:hAnsi="Segoe UI" w:cs="Segoe UI"/>
+          <w:color w:val="212121"/>
+          <w:sz w:val="23"/>
+          <w:szCs w:val="23"/>
+        </w:rPr>
+        <w:t xml:space="preserve">, N., Trilling, D., </w:t>
+      </w:r>
+      <w:proofErr w:type="spellStart"/>
+      <w:r>
+        <w:rPr>
+          <w:rFonts w:ascii="Segoe UI" w:hAnsi="Segoe UI" w:cs="Segoe UI"/>
+          <w:color w:val="212121"/>
+          <w:sz w:val="23"/>
+          <w:szCs w:val="23"/>
+        </w:rPr>
+        <w:t>Helberger</w:t>
+      </w:r>
+      <w:proofErr w:type="spellEnd"/>
+      <w:r>
+        <w:rPr>
+          <w:rFonts w:ascii="Segoe UI" w:hAnsi="Segoe UI" w:cs="Segoe UI"/>
+          <w:color w:val="212121"/>
+          <w:sz w:val="23"/>
+          <w:szCs w:val="23"/>
+        </w:rPr>
+        <w:t xml:space="preserve">, N., &amp; de </w:t>
+      </w:r>
+      <w:proofErr w:type="spellStart"/>
       <w:r>
         <w:rPr>
           <w:rFonts w:ascii="Segoe UI" w:hAnsi="Segoe UI" w:cs="Segoe UI"/>
@@ -7743,7 +7915,17 @@
           <w:szCs w:val="23"/>
         </w:rPr>
         <w:lastRenderedPageBreak/>
-        <w:t>Vreese, C. (2021). Do (microtargeted) deepfakes have real effects on political attitudes?. The International Journal of Press/Politics, 26(1), 69-91</w:t>
+        <w:t>Vreese</w:t>
+      </w:r>
+      <w:proofErr w:type="spellEnd"/>
+      <w:r>
+        <w:rPr>
+          <w:rFonts w:ascii="Segoe UI" w:hAnsi="Segoe UI" w:cs="Segoe UI"/>
+          <w:color w:val="212121"/>
+          <w:sz w:val="23"/>
+          <w:szCs w:val="23"/>
+        </w:rPr>
+        <w:t>, C. (2021). Do (microtargeted) deepfakes have real effects on political attitudes?. The International Journal of Press/Politics, 26(1), 69-91</w:t>
       </w:r>
       <w:r>
         <w:rPr>
@@ -8023,7 +8205,27 @@
           <w:sz w:val="23"/>
           <w:szCs w:val="23"/>
         </w:rPr>
-        <w:t>All of this is to say that I believe this to be a promising line of research, but that the evidence concerning the psychological factors related to processing deepfaked content are quite underdeveloped.</w:t>
+        <w:t xml:space="preserve">All of this is to say that I believe this to be a promising line of research, but that the evidence concerning the psychological factors related to processing </w:t>
+      </w:r>
+      <w:proofErr w:type="spellStart"/>
+      <w:r>
+        <w:rPr>
+          <w:rFonts w:ascii="Segoe UI" w:hAnsi="Segoe UI" w:cs="Segoe UI"/>
+          <w:color w:val="212121"/>
+          <w:sz w:val="23"/>
+          <w:szCs w:val="23"/>
+        </w:rPr>
+        <w:t>deepfaked</w:t>
+      </w:r>
+      <w:proofErr w:type="spellEnd"/>
+      <w:r>
+        <w:rPr>
+          <w:rFonts w:ascii="Segoe UI" w:hAnsi="Segoe UI" w:cs="Segoe UI"/>
+          <w:color w:val="212121"/>
+          <w:sz w:val="23"/>
+          <w:szCs w:val="23"/>
+        </w:rPr>
+        <w:t xml:space="preserve"> content are quite underdeveloped.</w:t>
       </w:r>
     </w:p>
     <w:p>
@@ -8401,7 +8603,27 @@
           <w:sz w:val="23"/>
           <w:szCs w:val="23"/>
         </w:rPr>
-        <w:t xml:space="preserve">: As noted earlier, I believe understanding the psychology of deepfakes is important. Given the importance of the topic, it is unclear how the paper contributes to deepening our understanding of the psychological impact of deepfakes. Let me provide some reasoning here. Deepfakes, by definition, refer to videos that are believable/seemingly authentic fakes that can deceive viewers. Indeed, research on deepfakes refer to these as videos created by artificial intelligence/machine learning (AI/ML) applications that "merge, combine, replace, and superimpose images and video clips onto a video, creating a fake video that appears authentic" (Maras &amp; Alexandrou, 2018). </w:t>
+        <w:t xml:space="preserve">: As noted earlier, I believe understanding the psychology of deepfakes is important. Given the importance of the topic, it is unclear how the paper contributes to deepening our understanding of the psychological impact of deepfakes. Let me provide some reasoning here. Deepfakes, by definition, refer to videos that are believable/seemingly authentic fakes that can deceive viewers. Indeed, research on deepfakes refer to these as videos created by artificial intelligence/machine learning (AI/ML) applications that "merge, combine, replace, and superimpose images and video clips onto a video, creating a fake video that appears authentic" (Maras &amp; </w:t>
+      </w:r>
+      <w:proofErr w:type="spellStart"/>
+      <w:r>
+        <w:rPr>
+          <w:rFonts w:ascii="Segoe UI" w:hAnsi="Segoe UI" w:cs="Segoe UI"/>
+          <w:color w:val="212121"/>
+          <w:sz w:val="23"/>
+          <w:szCs w:val="23"/>
+        </w:rPr>
+        <w:t>Alexandrou</w:t>
+      </w:r>
+      <w:proofErr w:type="spellEnd"/>
+      <w:r>
+        <w:rPr>
+          <w:rFonts w:ascii="Segoe UI" w:hAnsi="Segoe UI" w:cs="Segoe UI"/>
+          <w:color w:val="212121"/>
+          <w:sz w:val="23"/>
+          <w:szCs w:val="23"/>
+        </w:rPr>
+        <w:t xml:space="preserve">, 2018). </w:t>
       </w:r>
     </w:p>
     <w:p>
@@ -8422,7 +8644,47 @@
           <w:sz w:val="23"/>
           <w:szCs w:val="23"/>
         </w:rPr>
-        <w:t>Furthermore, research on deepfake detection begins with the premise that deepfake videos are realistic and believable and have the potential to cause widespread societal harm due to the very realistic nature of these videos (e.g., Güera &amp; Delp, 2018). Given that being a realistic and believable fake is the very basic quality of a deepfake, the current findings suggesting that deepfakes are, in fact, as good as genuine content in being believable and influencing people's attitudes is somewhat underwhelming. The paper's findings are all quite straightforward and essentially confirm what we know about deepfakes already - they are good at influencing people's attitudes. The effectiveness of deepfakes is precisely the reason why we see huge efforts from researchers, technology companies, and governments across the world to detect deepfakes. I'd like to defer to the editor here, but I'm worried if these findings constitute a big enough contribution for a top journal like JEP:G.</w:t>
+        <w:t xml:space="preserve">Furthermore, research on deepfake detection begins with the premise that deepfake videos are realistic and believable and have the potential to cause widespread societal harm due to the very realistic nature of these videos (e.g., </w:t>
+      </w:r>
+      <w:proofErr w:type="spellStart"/>
+      <w:r>
+        <w:rPr>
+          <w:rFonts w:ascii="Segoe UI" w:hAnsi="Segoe UI" w:cs="Segoe UI"/>
+          <w:color w:val="212121"/>
+          <w:sz w:val="23"/>
+          <w:szCs w:val="23"/>
+        </w:rPr>
+        <w:t>Güera</w:t>
+      </w:r>
+      <w:proofErr w:type="spellEnd"/>
+      <w:r>
+        <w:rPr>
+          <w:rFonts w:ascii="Segoe UI" w:hAnsi="Segoe UI" w:cs="Segoe UI"/>
+          <w:color w:val="212121"/>
+          <w:sz w:val="23"/>
+          <w:szCs w:val="23"/>
+        </w:rPr>
+        <w:t xml:space="preserve"> &amp; </w:t>
+      </w:r>
+      <w:proofErr w:type="spellStart"/>
+      <w:r>
+        <w:rPr>
+          <w:rFonts w:ascii="Segoe UI" w:hAnsi="Segoe UI" w:cs="Segoe UI"/>
+          <w:color w:val="212121"/>
+          <w:sz w:val="23"/>
+          <w:szCs w:val="23"/>
+        </w:rPr>
+        <w:t>Delp</w:t>
+      </w:r>
+      <w:proofErr w:type="spellEnd"/>
+      <w:r>
+        <w:rPr>
+          <w:rFonts w:ascii="Segoe UI" w:hAnsi="Segoe UI" w:cs="Segoe UI"/>
+          <w:color w:val="212121"/>
+          <w:sz w:val="23"/>
+          <w:szCs w:val="23"/>
+        </w:rPr>
+        <w:t>, 2018). Given that being a realistic and believable fake is the very basic quality of a deepfake, the current findings suggesting that deepfakes are, in fact, as good as genuine content in being believable and influencing people's attitudes is somewhat underwhelming. The paper's findings are all quite straightforward and essentially confirm what we know about deepfakes already - they are good at influencing people's attitudes. The effectiveness of deepfakes is precisely the reason why we see huge efforts from researchers, technology companies, and governments across the world to detect deepfakes. I'd like to defer to the editor here, but I'm worried if these findings constitute a big enough contribution for a top journal like JEP:G.</w:t>
       </w:r>
     </w:p>
     <w:p>
@@ -11775,7 +12037,27 @@
           <w:sz w:val="23"/>
           <w:szCs w:val="23"/>
         </w:rPr>
-        <w:t>impression that we generated hypotheses based on this new material (to do so would be to fall prey to HARKing), or that this material was the starting point for our work (</w:t>
+        <w:t xml:space="preserve">impression that we generated hypotheses based on this new material (to do so would be to fall prey to </w:t>
+      </w:r>
+      <w:proofErr w:type="spellStart"/>
+      <w:r>
+        <w:rPr>
+          <w:rFonts w:ascii="Segoe UI" w:hAnsi="Segoe UI" w:cs="Segoe UI"/>
+          <w:color w:val="212121"/>
+          <w:sz w:val="23"/>
+          <w:szCs w:val="23"/>
+        </w:rPr>
+        <w:t>HARKing</w:t>
+      </w:r>
+      <w:proofErr w:type="spellEnd"/>
+      <w:r>
+        <w:rPr>
+          <w:rFonts w:ascii="Segoe UI" w:hAnsi="Segoe UI" w:cs="Segoe UI"/>
+          <w:color w:val="212121"/>
+          <w:sz w:val="23"/>
+          <w:szCs w:val="23"/>
+        </w:rPr>
+        <w:t>), or that this material was the starting point for our work (</w:t>
       </w:r>
       <w:r>
         <w:rPr>
@@ -13655,16 +13937,136 @@
           <w:sz w:val="23"/>
           <w:szCs w:val="23"/>
         </w:rPr>
-        <w:t xml:space="preserve">Empirical work by Dobber et al. (2021) has studied the effect of micro-targeted fake news on political attitudes, and Vaccari &amp; Chatwick (2020) test the deceptive potential of deepfakes. Also, when it comes to deepfake detection, </w:t>
-      </w:r>
-      <w:r>
-        <w:rPr>
-          <w:rFonts w:ascii="Segoe UI" w:hAnsi="Segoe UI" w:cs="Segoe UI"/>
-          <w:color w:val="212121"/>
-          <w:sz w:val="23"/>
-          <w:szCs w:val="23"/>
-        </w:rPr>
-        <w:t>research by Groh and colleagues has examined people's abilities to detect deepfake media for static images (Groh et al., 2021a), videos (Groh et al., 2021b); Other studies have tested different interventions to increase detection accuracy and uncovered cognitive biases in deepfake detection (Köbis et al., 2021a). Moreover, a special issue in Cyberpsychology, Behavior and Social Networking has been devoted to the social impact of deepfakes (see Hancock &amp; Baileson, 2021). And conceptual work has highlighted the dangers of deepfakes (Köbis et al., 2021b).</w:t>
+        <w:t xml:space="preserve">Empirical work by </w:t>
+      </w:r>
+      <w:proofErr w:type="spellStart"/>
+      <w:r>
+        <w:rPr>
+          <w:rFonts w:ascii="Segoe UI" w:hAnsi="Segoe UI" w:cs="Segoe UI"/>
+          <w:color w:val="212121"/>
+          <w:sz w:val="23"/>
+          <w:szCs w:val="23"/>
+        </w:rPr>
+        <w:t>Dobber</w:t>
+      </w:r>
+      <w:proofErr w:type="spellEnd"/>
+      <w:r>
+        <w:rPr>
+          <w:rFonts w:ascii="Segoe UI" w:hAnsi="Segoe UI" w:cs="Segoe UI"/>
+          <w:color w:val="212121"/>
+          <w:sz w:val="23"/>
+          <w:szCs w:val="23"/>
+        </w:rPr>
+        <w:t xml:space="preserve"> et al. (2021) has studied the effect of micro-targeted fake news on political attitudes, and </w:t>
+      </w:r>
+      <w:proofErr w:type="spellStart"/>
+      <w:r>
+        <w:rPr>
+          <w:rFonts w:ascii="Segoe UI" w:hAnsi="Segoe UI" w:cs="Segoe UI"/>
+          <w:color w:val="212121"/>
+          <w:sz w:val="23"/>
+          <w:szCs w:val="23"/>
+        </w:rPr>
+        <w:t>Vaccari</w:t>
+      </w:r>
+      <w:proofErr w:type="spellEnd"/>
+      <w:r>
+        <w:rPr>
+          <w:rFonts w:ascii="Segoe UI" w:hAnsi="Segoe UI" w:cs="Segoe UI"/>
+          <w:color w:val="212121"/>
+          <w:sz w:val="23"/>
+          <w:szCs w:val="23"/>
+        </w:rPr>
+        <w:t xml:space="preserve"> &amp; </w:t>
+      </w:r>
+      <w:proofErr w:type="spellStart"/>
+      <w:r>
+        <w:rPr>
+          <w:rFonts w:ascii="Segoe UI" w:hAnsi="Segoe UI" w:cs="Segoe UI"/>
+          <w:color w:val="212121"/>
+          <w:sz w:val="23"/>
+          <w:szCs w:val="23"/>
+        </w:rPr>
+        <w:t>Chatwick</w:t>
+      </w:r>
+      <w:proofErr w:type="spellEnd"/>
+      <w:r>
+        <w:rPr>
+          <w:rFonts w:ascii="Segoe UI" w:hAnsi="Segoe UI" w:cs="Segoe UI"/>
+          <w:color w:val="212121"/>
+          <w:sz w:val="23"/>
+          <w:szCs w:val="23"/>
+        </w:rPr>
+        <w:t xml:space="preserve"> (2020) test the deceptive potential of deepfakes. Also, when it comes to deepfake detection, </w:t>
+      </w:r>
+      <w:r>
+        <w:rPr>
+          <w:rFonts w:ascii="Segoe UI" w:hAnsi="Segoe UI" w:cs="Segoe UI"/>
+          <w:color w:val="212121"/>
+          <w:sz w:val="23"/>
+          <w:szCs w:val="23"/>
+        </w:rPr>
+        <w:t>research by Groh and colleagues has examined people's abilities to detect deepfake media for static images (Groh et al., 2021a), videos (Groh et al., 2021b); Other studies have tested different interventions to increase detection accuracy and uncovered cognitive biases in deepfake detection (</w:t>
+      </w:r>
+      <w:proofErr w:type="spellStart"/>
+      <w:r>
+        <w:rPr>
+          <w:rFonts w:ascii="Segoe UI" w:hAnsi="Segoe UI" w:cs="Segoe UI"/>
+          <w:color w:val="212121"/>
+          <w:sz w:val="23"/>
+          <w:szCs w:val="23"/>
+        </w:rPr>
+        <w:t>Köbis</w:t>
+      </w:r>
+      <w:proofErr w:type="spellEnd"/>
+      <w:r>
+        <w:rPr>
+          <w:rFonts w:ascii="Segoe UI" w:hAnsi="Segoe UI" w:cs="Segoe UI"/>
+          <w:color w:val="212121"/>
+          <w:sz w:val="23"/>
+          <w:szCs w:val="23"/>
+        </w:rPr>
+        <w:t xml:space="preserve"> et al., 2021a). Moreover, a special issue in Cyberpsychology, Behavior and Social Networking has been devoted to the social impact of deepfakes (see Hancock &amp; </w:t>
+      </w:r>
+      <w:proofErr w:type="spellStart"/>
+      <w:r>
+        <w:rPr>
+          <w:rFonts w:ascii="Segoe UI" w:hAnsi="Segoe UI" w:cs="Segoe UI"/>
+          <w:color w:val="212121"/>
+          <w:sz w:val="23"/>
+          <w:szCs w:val="23"/>
+        </w:rPr>
+        <w:t>Baileson</w:t>
+      </w:r>
+      <w:proofErr w:type="spellEnd"/>
+      <w:r>
+        <w:rPr>
+          <w:rFonts w:ascii="Segoe UI" w:hAnsi="Segoe UI" w:cs="Segoe UI"/>
+          <w:color w:val="212121"/>
+          <w:sz w:val="23"/>
+          <w:szCs w:val="23"/>
+        </w:rPr>
+        <w:t>, 2021). And conceptual work has highlighted the dangers of deepfakes (</w:t>
+      </w:r>
+      <w:proofErr w:type="spellStart"/>
+      <w:r>
+        <w:rPr>
+          <w:rFonts w:ascii="Segoe UI" w:hAnsi="Segoe UI" w:cs="Segoe UI"/>
+          <w:color w:val="212121"/>
+          <w:sz w:val="23"/>
+          <w:szCs w:val="23"/>
+        </w:rPr>
+        <w:t>Köbis</w:t>
+      </w:r>
+      <w:proofErr w:type="spellEnd"/>
+      <w:r>
+        <w:rPr>
+          <w:rFonts w:ascii="Segoe UI" w:hAnsi="Segoe UI" w:cs="Segoe UI"/>
+          <w:color w:val="212121"/>
+          <w:sz w:val="23"/>
+          <w:szCs w:val="23"/>
+        </w:rPr>
+        <w:t xml:space="preserve"> et al., 2021b).</w:t>
       </w:r>
       <w:r>
         <w:rPr>
@@ -13967,75 +14369,37 @@
           <w:sz w:val="23"/>
           <w:szCs w:val="23"/>
         </w:rPr>
-        <w:t xml:space="preserve">. A list of published studies that have used data from that website can be found here: </w:t>
-      </w:r>
-      <w:r>
-        <w:rPr>
-          <w:rFonts w:ascii="Segoe UI" w:hAnsi="Segoe UI" w:cs="Segoe UI"/>
-          <w:color w:val="212121"/>
-          <w:sz w:val="23"/>
-          <w:szCs w:val="23"/>
-        </w:rPr>
-        <w:fldChar w:fldCharType="begin"/>
-      </w:r>
-      <w:ins w:id="1" w:author="Sean Joseph Hughes" w:date="2022-04-14T14:48:00Z">
+        <w:t>. A list of published studies that have used data from that website can be found here</w:t>
+      </w:r>
+      <w:r>
+        <w:rPr>
+          <w:rFonts w:ascii="Segoe UI" w:hAnsi="Segoe UI" w:cs="Segoe UI"/>
+          <w:color w:val="212121"/>
+          <w:sz w:val="23"/>
+          <w:szCs w:val="23"/>
+        </w:rPr>
+        <w:t>:</w:t>
+      </w:r>
+      <w:r>
+        <w:rPr>
+          <w:rFonts w:ascii="Segoe UI" w:hAnsi="Segoe UI" w:cs="Segoe UI"/>
+          <w:color w:val="212121"/>
+          <w:sz w:val="23"/>
+          <w:szCs w:val="23"/>
+        </w:rPr>
+        <w:t xml:space="preserve">  </w:t>
+      </w:r>
+      <w:hyperlink r:id="rId27" w:history="1">
         <w:r>
           <w:rPr>
+            <w:rStyle w:val="Hyperlink"/>
             <w:rFonts w:ascii="Segoe UI" w:hAnsi="Segoe UI" w:cs="Segoe UI"/>
-            <w:color w:val="212121"/>
             <w:sz w:val="23"/>
             <w:szCs w:val="23"/>
           </w:rPr>
-          <w:instrText xml:space="preserve"> HYPERLINK "</w:instrText>
+          <w:t>https://docs.google.com/document/d/1K1WnztJ2K3RPP5VOn6bDc0dr0ll1E3w0G2t6N4J3Dwo/edit</w:t>
         </w:r>
-      </w:ins>
-      <w:r>
-        <w:rPr>
-          <w:rFonts w:ascii="Segoe UI" w:hAnsi="Segoe UI" w:cs="Segoe UI"/>
-          <w:color w:val="212121"/>
-          <w:sz w:val="23"/>
-          <w:szCs w:val="23"/>
-        </w:rPr>
-        <w:instrText>https://docs.google.com/document/d/1K1WnztJ2K3RPP5VOn6bDc0dr0ll1E3w0G2t6N4J3Dwo/edit</w:instrText>
-      </w:r>
-      <w:ins w:id="2" w:author="Sean Joseph Hughes" w:date="2022-04-14T14:48:00Z">
-        <w:r>
-          <w:rPr>
-            <w:rFonts w:ascii="Segoe UI" w:hAnsi="Segoe UI" w:cs="Segoe UI"/>
-            <w:color w:val="212121"/>
-            <w:sz w:val="23"/>
-            <w:szCs w:val="23"/>
-          </w:rPr>
-          <w:instrText xml:space="preserve">" </w:instrText>
-        </w:r>
-      </w:ins>
-      <w:r>
-        <w:rPr>
-          <w:rFonts w:ascii="Segoe UI" w:hAnsi="Segoe UI" w:cs="Segoe UI"/>
-          <w:color w:val="212121"/>
-          <w:sz w:val="23"/>
-          <w:szCs w:val="23"/>
-        </w:rPr>
-        <w:fldChar w:fldCharType="separate"/>
-      </w:r>
-      <w:r>
-        <w:rPr>
-          <w:rStyle w:val="Hyperlink"/>
-          <w:rFonts w:ascii="Segoe UI" w:hAnsi="Segoe UI" w:cs="Segoe UI"/>
-          <w:sz w:val="23"/>
-          <w:szCs w:val="23"/>
-        </w:rPr>
-        <w:t>https://docs.google.com/document/d/1K1WnztJ2K3RPP5VOn6bDc0dr0ll1E3w0G2t6N4J3Dwo/edit</w:t>
-      </w:r>
-      <w:r>
-        <w:rPr>
-          <w:rFonts w:ascii="Segoe UI" w:hAnsi="Segoe UI" w:cs="Segoe UI"/>
-          <w:color w:val="212121"/>
-          <w:sz w:val="23"/>
-          <w:szCs w:val="23"/>
-        </w:rPr>
-        <w:fldChar w:fldCharType="end"/>
-      </w:r>
+      </w:hyperlink>
       <w:r>
         <w:rPr>
           <w:rFonts w:ascii="Segoe UI" w:hAnsi="Segoe UI" w:cs="Segoe UI"/>
@@ -14137,7 +14501,51 @@
           <w:szCs w:val="23"/>
           <w:lang w:val="de-DE"/>
         </w:rPr>
-        <w:t xml:space="preserve">Greenwald, A. G., Poehlman, T. A., Uhlmann, E. L., &amp; Banaji, M. R. (2009). </w:t>
+        <w:t xml:space="preserve">Greenwald, A. G., </w:t>
+      </w:r>
+      <w:proofErr w:type="spellStart"/>
+      <w:r>
+        <w:rPr>
+          <w:rFonts w:ascii="Segoe UI" w:hAnsi="Segoe UI" w:cs="Segoe UI"/>
+          <w:color w:val="212121"/>
+          <w:sz w:val="23"/>
+          <w:szCs w:val="23"/>
+          <w:lang w:val="de-DE"/>
+        </w:rPr>
+        <w:t>Poehlman</w:t>
+      </w:r>
+      <w:proofErr w:type="spellEnd"/>
+      <w:r>
+        <w:rPr>
+          <w:rFonts w:ascii="Segoe UI" w:hAnsi="Segoe UI" w:cs="Segoe UI"/>
+          <w:color w:val="212121"/>
+          <w:sz w:val="23"/>
+          <w:szCs w:val="23"/>
+          <w:lang w:val="de-DE"/>
+        </w:rPr>
+        <w:t xml:space="preserve">, T. A., Uhlmann, E. L., &amp; </w:t>
+      </w:r>
+      <w:proofErr w:type="spellStart"/>
+      <w:r>
+        <w:rPr>
+          <w:rFonts w:ascii="Segoe UI" w:hAnsi="Segoe UI" w:cs="Segoe UI"/>
+          <w:color w:val="212121"/>
+          <w:sz w:val="23"/>
+          <w:szCs w:val="23"/>
+          <w:lang w:val="de-DE"/>
+        </w:rPr>
+        <w:t>Banaji</w:t>
+      </w:r>
+      <w:proofErr w:type="spellEnd"/>
+      <w:r>
+        <w:rPr>
+          <w:rFonts w:ascii="Segoe UI" w:hAnsi="Segoe UI" w:cs="Segoe UI"/>
+          <w:color w:val="212121"/>
+          <w:sz w:val="23"/>
+          <w:szCs w:val="23"/>
+          <w:lang w:val="de-DE"/>
+        </w:rPr>
+        <w:t xml:space="preserve">, M. R. (2009). </w:t>
       </w:r>
       <w:r>
         <w:rPr>
@@ -14197,7 +14605,67 @@
           <w:sz w:val="23"/>
           <w:szCs w:val="23"/>
         </w:rPr>
-        <w:t xml:space="preserve">Kurdi, B., Seitchik, A. E., Axt, J. R., Carroll, T. J., Karapetyan, A., Kaushik, N., ... &amp; Banaji, M. R. (2019). Relationship between the Implicit Association Test and intergroup behavior: A meta-analysis. </w:t>
+        <w:t xml:space="preserve">Kurdi, B., </w:t>
+      </w:r>
+      <w:proofErr w:type="spellStart"/>
+      <w:r>
+        <w:rPr>
+          <w:rFonts w:ascii="Segoe UI" w:hAnsi="Segoe UI" w:cs="Segoe UI"/>
+          <w:color w:val="212121"/>
+          <w:sz w:val="23"/>
+          <w:szCs w:val="23"/>
+        </w:rPr>
+        <w:t>Seitchik</w:t>
+      </w:r>
+      <w:proofErr w:type="spellEnd"/>
+      <w:r>
+        <w:rPr>
+          <w:rFonts w:ascii="Segoe UI" w:hAnsi="Segoe UI" w:cs="Segoe UI"/>
+          <w:color w:val="212121"/>
+          <w:sz w:val="23"/>
+          <w:szCs w:val="23"/>
+        </w:rPr>
+        <w:t xml:space="preserve">, A. E., </w:t>
+      </w:r>
+      <w:proofErr w:type="spellStart"/>
+      <w:r>
+        <w:rPr>
+          <w:rFonts w:ascii="Segoe UI" w:hAnsi="Segoe UI" w:cs="Segoe UI"/>
+          <w:color w:val="212121"/>
+          <w:sz w:val="23"/>
+          <w:szCs w:val="23"/>
+        </w:rPr>
+        <w:t>Axt</w:t>
+      </w:r>
+      <w:proofErr w:type="spellEnd"/>
+      <w:r>
+        <w:rPr>
+          <w:rFonts w:ascii="Segoe UI" w:hAnsi="Segoe UI" w:cs="Segoe UI"/>
+          <w:color w:val="212121"/>
+          <w:sz w:val="23"/>
+          <w:szCs w:val="23"/>
+        </w:rPr>
+        <w:t xml:space="preserve">, J. R., Carroll, T. J., </w:t>
+      </w:r>
+      <w:proofErr w:type="spellStart"/>
+      <w:r>
+        <w:rPr>
+          <w:rFonts w:ascii="Segoe UI" w:hAnsi="Segoe UI" w:cs="Segoe UI"/>
+          <w:color w:val="212121"/>
+          <w:sz w:val="23"/>
+          <w:szCs w:val="23"/>
+        </w:rPr>
+        <w:t>Karapetyan</w:t>
+      </w:r>
+      <w:proofErr w:type="spellEnd"/>
+      <w:r>
+        <w:rPr>
+          <w:rFonts w:ascii="Segoe UI" w:hAnsi="Segoe UI" w:cs="Segoe UI"/>
+          <w:color w:val="212121"/>
+          <w:sz w:val="23"/>
+          <w:szCs w:val="23"/>
+        </w:rPr>
+        <w:t xml:space="preserve">, A., Kaushik, N., ... &amp; Banaji, M. R. (2019). Relationship between the Implicit Association Test and intergroup behavior: A meta-analysis. </w:t>
       </w:r>
       <w:r>
         <w:rPr>
@@ -14209,7 +14677,33 @@
           <w:szCs w:val="23"/>
           <w:lang w:val="de-DE"/>
         </w:rPr>
-        <w:t>American psychologist, 74(5)</w:t>
+        <w:t xml:space="preserve">American </w:t>
+      </w:r>
+      <w:proofErr w:type="spellStart"/>
+      <w:r>
+        <w:rPr>
+          <w:rFonts w:ascii="Segoe UI" w:hAnsi="Segoe UI" w:cs="Segoe UI"/>
+          <w:i/>
+          <w:iCs/>
+          <w:color w:val="212121"/>
+          <w:sz w:val="23"/>
+          <w:szCs w:val="23"/>
+          <w:lang w:val="de-DE"/>
+        </w:rPr>
+        <w:t>psychologist</w:t>
+      </w:r>
+      <w:proofErr w:type="spellEnd"/>
+      <w:r>
+        <w:rPr>
+          <w:rFonts w:ascii="Segoe UI" w:hAnsi="Segoe UI" w:cs="Segoe UI"/>
+          <w:i/>
+          <w:iCs/>
+          <w:color w:val="212121"/>
+          <w:sz w:val="23"/>
+          <w:szCs w:val="23"/>
+          <w:lang w:val="de-DE"/>
+        </w:rPr>
+        <w:t>, 74(5)</w:t>
       </w:r>
       <w:r>
         <w:rPr>
@@ -14241,16 +14735,102 @@
           <w:szCs w:val="23"/>
           <w:lang w:val="de-DE"/>
         </w:rPr>
-        <w:t xml:space="preserve">Greenwald, A. G., Brendl, M., Cai, H., Cvencek, D., Dovidio, J. F., Friese, M., ... </w:t>
-      </w:r>
-      <w:r>
-        <w:rPr>
-          <w:rFonts w:ascii="Segoe UI" w:hAnsi="Segoe UI" w:cs="Segoe UI"/>
-          <w:color w:val="212121"/>
-          <w:sz w:val="23"/>
-          <w:szCs w:val="23"/>
-        </w:rPr>
-        <w:t xml:space="preserve">&amp; Wiers, R. W. (2021). </w:t>
+        <w:t xml:space="preserve">Greenwald, A. G., </w:t>
+      </w:r>
+      <w:proofErr w:type="spellStart"/>
+      <w:r>
+        <w:rPr>
+          <w:rFonts w:ascii="Segoe UI" w:hAnsi="Segoe UI" w:cs="Segoe UI"/>
+          <w:color w:val="212121"/>
+          <w:sz w:val="23"/>
+          <w:szCs w:val="23"/>
+          <w:lang w:val="de-DE"/>
+        </w:rPr>
+        <w:t>Brendl</w:t>
+      </w:r>
+      <w:proofErr w:type="spellEnd"/>
+      <w:r>
+        <w:rPr>
+          <w:rFonts w:ascii="Segoe UI" w:hAnsi="Segoe UI" w:cs="Segoe UI"/>
+          <w:color w:val="212121"/>
+          <w:sz w:val="23"/>
+          <w:szCs w:val="23"/>
+          <w:lang w:val="de-DE"/>
+        </w:rPr>
+        <w:t xml:space="preserve">, M., Cai, H., </w:t>
+      </w:r>
+      <w:proofErr w:type="spellStart"/>
+      <w:r>
+        <w:rPr>
+          <w:rFonts w:ascii="Segoe UI" w:hAnsi="Segoe UI" w:cs="Segoe UI"/>
+          <w:color w:val="212121"/>
+          <w:sz w:val="23"/>
+          <w:szCs w:val="23"/>
+          <w:lang w:val="de-DE"/>
+        </w:rPr>
+        <w:t>Cvencek</w:t>
+      </w:r>
+      <w:proofErr w:type="spellEnd"/>
+      <w:r>
+        <w:rPr>
+          <w:rFonts w:ascii="Segoe UI" w:hAnsi="Segoe UI" w:cs="Segoe UI"/>
+          <w:color w:val="212121"/>
+          <w:sz w:val="23"/>
+          <w:szCs w:val="23"/>
+          <w:lang w:val="de-DE"/>
+        </w:rPr>
+        <w:t xml:space="preserve">, D., </w:t>
+      </w:r>
+      <w:proofErr w:type="spellStart"/>
+      <w:r>
+        <w:rPr>
+          <w:rFonts w:ascii="Segoe UI" w:hAnsi="Segoe UI" w:cs="Segoe UI"/>
+          <w:color w:val="212121"/>
+          <w:sz w:val="23"/>
+          <w:szCs w:val="23"/>
+          <w:lang w:val="de-DE"/>
+        </w:rPr>
+        <w:t>Dovidio</w:t>
+      </w:r>
+      <w:proofErr w:type="spellEnd"/>
+      <w:r>
+        <w:rPr>
+          <w:rFonts w:ascii="Segoe UI" w:hAnsi="Segoe UI" w:cs="Segoe UI"/>
+          <w:color w:val="212121"/>
+          <w:sz w:val="23"/>
+          <w:szCs w:val="23"/>
+          <w:lang w:val="de-DE"/>
+        </w:rPr>
+        <w:t xml:space="preserve">, J. F., Friese, M., ... </w:t>
+      </w:r>
+      <w:r>
+        <w:rPr>
+          <w:rFonts w:ascii="Segoe UI" w:hAnsi="Segoe UI" w:cs="Segoe UI"/>
+          <w:color w:val="212121"/>
+          <w:sz w:val="23"/>
+          <w:szCs w:val="23"/>
+        </w:rPr>
+        <w:t xml:space="preserve">&amp; </w:t>
+      </w:r>
+      <w:proofErr w:type="spellStart"/>
+      <w:r>
+        <w:rPr>
+          <w:rFonts w:ascii="Segoe UI" w:hAnsi="Segoe UI" w:cs="Segoe UI"/>
+          <w:color w:val="212121"/>
+          <w:sz w:val="23"/>
+          <w:szCs w:val="23"/>
+        </w:rPr>
+        <w:t>Wiers</w:t>
+      </w:r>
+      <w:proofErr w:type="spellEnd"/>
+      <w:r>
+        <w:rPr>
+          <w:rFonts w:ascii="Segoe UI" w:hAnsi="Segoe UI" w:cs="Segoe UI"/>
+          <w:color w:val="212121"/>
+          <w:sz w:val="23"/>
+          <w:szCs w:val="23"/>
+        </w:rPr>
+        <w:t xml:space="preserve">, R. W. (2021). </w:t>
       </w:r>
       <w:r>
         <w:rPr>
@@ -15572,7 +16152,27 @@
           <w:sz w:val="23"/>
           <w:szCs w:val="23"/>
         </w:rPr>
-        <w:t>Gawronski, LeBel, &amp; Peters, 2007</w:t>
+        <w:t xml:space="preserve">Gawronski, </w:t>
+      </w:r>
+      <w:proofErr w:type="spellStart"/>
+      <w:r>
+        <w:rPr>
+          <w:rFonts w:ascii="Segoe UI" w:hAnsi="Segoe UI" w:cs="Segoe UI"/>
+          <w:color w:val="212121"/>
+          <w:sz w:val="23"/>
+          <w:szCs w:val="23"/>
+        </w:rPr>
+        <w:t>LeBel</w:t>
+      </w:r>
+      <w:proofErr w:type="spellEnd"/>
+      <w:r>
+        <w:rPr>
+          <w:rFonts w:ascii="Segoe UI" w:hAnsi="Segoe UI" w:cs="Segoe UI"/>
+          <w:color w:val="212121"/>
+          <w:sz w:val="23"/>
+          <w:szCs w:val="23"/>
+        </w:rPr>
+        <w:t>, &amp; Peters, 2007</w:t>
       </w:r>
       <w:r>
         <w:rPr>
@@ -16224,7 +16824,7 @@
           <w:szCs w:val="23"/>
         </w:rPr>
       </w:pPr>
-      <w:hyperlink r:id="rId27" w:history="1">
+      <w:hyperlink r:id="rId28" w:history="1">
         <w:r>
           <w:rPr>
             <w:rStyle w:val="Hyperlink"/>
@@ -16256,7 +16856,7 @@
           <w:szCs w:val="23"/>
         </w:rPr>
       </w:pPr>
-      <w:hyperlink r:id="rId28" w:history="1">
+      <w:hyperlink r:id="rId29" w:history="1">
         <w:r>
           <w:rPr>
             <w:rStyle w:val="Hyperlink"/>
@@ -16297,7 +16897,7 @@
           <w:szCs w:val="23"/>
         </w:rPr>
       </w:pPr>
-      <w:hyperlink r:id="rId29" w:history="1">
+      <w:hyperlink r:id="rId30" w:history="1">
         <w:r>
           <w:rPr>
             <w:rStyle w:val="Hyperlink"/>
@@ -16338,7 +16938,7 @@
           <w:szCs w:val="23"/>
         </w:rPr>
       </w:pPr>
-      <w:hyperlink r:id="rId30" w:history="1">
+      <w:hyperlink r:id="rId31" w:history="1">
         <w:r>
           <w:rPr>
             <w:rStyle w:val="Hyperlink"/>
@@ -16379,7 +16979,7 @@
           <w:szCs w:val="23"/>
         </w:rPr>
       </w:pPr>
-      <w:hyperlink r:id="rId31" w:history="1">
+      <w:hyperlink r:id="rId32" w:history="1">
         <w:r>
           <w:rPr>
             <w:rStyle w:val="Hyperlink"/>
@@ -16641,7 +17241,27 @@
           <w:sz w:val="23"/>
           <w:szCs w:val="23"/>
         </w:rPr>
-        <w:t>0. Exploratory_Exp_1-4_Preregistered_Analyses (Pre_Exclusions)</w:t>
+        <w:t>0. Exploratory_Exp_1-4_Preregistered_Analyses (</w:t>
+      </w:r>
+      <w:proofErr w:type="spellStart"/>
+      <w:r>
+        <w:rPr>
+          <w:rFonts w:ascii="Segoe UI" w:hAnsi="Segoe UI" w:cs="Segoe UI"/>
+          <w:color w:val="212121"/>
+          <w:sz w:val="23"/>
+          <w:szCs w:val="23"/>
+        </w:rPr>
+        <w:t>Pre_Exclusions</w:t>
+      </w:r>
+      <w:proofErr w:type="spellEnd"/>
+      <w:r>
+        <w:rPr>
+          <w:rFonts w:ascii="Segoe UI" w:hAnsi="Segoe UI" w:cs="Segoe UI"/>
+          <w:color w:val="212121"/>
+          <w:sz w:val="23"/>
+          <w:szCs w:val="23"/>
+        </w:rPr>
+        <w:t>)</w:t>
       </w:r>
       <w:r>
         <w:rPr>
@@ -16838,7 +17458,47 @@
           <w:sz w:val="23"/>
           <w:szCs w:val="23"/>
         </w:rPr>
-        <w:t xml:space="preserve">Blanton, H., Jaccard, J., Strauts, E., Mitchell, G., &amp; Tetlock, P. E. (2015). Toward a meaningful metric of implicit prejudice. </w:t>
+        <w:t xml:space="preserve">Blanton, H., Jaccard, J., </w:t>
+      </w:r>
+      <w:proofErr w:type="spellStart"/>
+      <w:r>
+        <w:rPr>
+          <w:rFonts w:ascii="Segoe UI" w:hAnsi="Segoe UI" w:cs="Segoe UI"/>
+          <w:color w:val="212121"/>
+          <w:sz w:val="23"/>
+          <w:szCs w:val="23"/>
+        </w:rPr>
+        <w:t>Strauts</w:t>
+      </w:r>
+      <w:proofErr w:type="spellEnd"/>
+      <w:r>
+        <w:rPr>
+          <w:rFonts w:ascii="Segoe UI" w:hAnsi="Segoe UI" w:cs="Segoe UI"/>
+          <w:color w:val="212121"/>
+          <w:sz w:val="23"/>
+          <w:szCs w:val="23"/>
+        </w:rPr>
+        <w:t xml:space="preserve">, E., Mitchell, G., &amp; </w:t>
+      </w:r>
+      <w:proofErr w:type="spellStart"/>
+      <w:r>
+        <w:rPr>
+          <w:rFonts w:ascii="Segoe UI" w:hAnsi="Segoe UI" w:cs="Segoe UI"/>
+          <w:color w:val="212121"/>
+          <w:sz w:val="23"/>
+          <w:szCs w:val="23"/>
+        </w:rPr>
+        <w:t>Tetlock</w:t>
+      </w:r>
+      <w:proofErr w:type="spellEnd"/>
+      <w:r>
+        <w:rPr>
+          <w:rFonts w:ascii="Segoe UI" w:hAnsi="Segoe UI" w:cs="Segoe UI"/>
+          <w:color w:val="212121"/>
+          <w:sz w:val="23"/>
+          <w:szCs w:val="23"/>
+        </w:rPr>
+        <w:t xml:space="preserve">, P. E. (2015). Toward a meaningful metric of implicit prejudice. </w:t>
       </w:r>
       <w:r>
         <w:rPr>
@@ -17514,7 +18174,27 @@
           <w:sz w:val="23"/>
           <w:szCs w:val="23"/>
         </w:rPr>
-        <w:t>page 32 Lorah, 2018 in-text reference contains DOI that should be taken out</w:t>
+        <w:t xml:space="preserve">page 32 </w:t>
+      </w:r>
+      <w:proofErr w:type="spellStart"/>
+      <w:r>
+        <w:rPr>
+          <w:rFonts w:ascii="Segoe UI" w:hAnsi="Segoe UI" w:cs="Segoe UI"/>
+          <w:color w:val="212121"/>
+          <w:sz w:val="23"/>
+          <w:szCs w:val="23"/>
+        </w:rPr>
+        <w:t>Lorah</w:t>
+      </w:r>
+      <w:proofErr w:type="spellEnd"/>
+      <w:r>
+        <w:rPr>
+          <w:rFonts w:ascii="Segoe UI" w:hAnsi="Segoe UI" w:cs="Segoe UI"/>
+          <w:color w:val="212121"/>
+          <w:sz w:val="23"/>
+          <w:szCs w:val="23"/>
+        </w:rPr>
+        <w:t>, 2018 in-text reference contains DOI that should be taken out</w:t>
       </w:r>
     </w:p>
     <w:p>
@@ -18343,14 +19023,6 @@
     <w:abstractNumId w:val="1"/>
   </w:num>
 </w:numbering>
-</file>
-
-<file path=word/people.xml><?xml version="1.0" encoding="utf-8"?>
-<w15:people xmlns:wpc="http://schemas.microsoft.com/office/word/2010/wordprocessingCanvas" xmlns:cx="http://schemas.microsoft.com/office/drawing/2014/chartex" xmlns:cx1="http://schemas.microsoft.com/office/drawing/2015/9/8/chartex" xmlns:cx2="http://schemas.microsoft.com/office/drawing/2015/10/21/chartex" xmlns:cx3="http://schemas.microsoft.com/office/drawing/2016/5/9/chartex" xmlns:cx4="http://schemas.microsoft.com/office/drawing/2016/5/10/chartex" xmlns:cx5="http://schemas.microsoft.com/office/drawing/2016/5/11/chartex" xmlns:cx6="http://schemas.microsoft.com/office/drawing/2016/5/12/chartex" xmlns:cx7="http://schemas.microsoft.com/office/drawing/2016/5/13/chartex" xmlns:cx8="http://schemas.microsoft.com/office/drawing/2016/5/14/chartex" xmlns:mc="http://schemas.openxmlformats.org/markup-compatibility/2006" xmlns:aink="http://schemas.microsoft.com/office/drawing/2016/ink" xmlns:am3d="http://schemas.microsoft.com/office/drawing/2017/model3d" xmlns:o="urn:schemas-microsoft-com:office:office" xmlns:oel="http://schemas.microsoft.com/office/2019/extlst" xmlns:r="http://schemas.openxmlformats.org/officeDocument/2006/relationships" xmlns:m="http://schemas.openxmlformats.org/officeDocument/2006/math" xmlns:v="urn:schemas-microsoft-com:vml" xmlns:wp14="http://schemas.microsoft.com/office/word/2010/wordprocessingDrawing" xmlns:wp="http://schemas.openxmlformats.org/drawingml/2006/wordprocessingDrawing" xmlns:w10="urn:schemas-microsoft-com:office:word" xmlns:w="http://schemas.openxmlformats.org/wordprocessingml/2006/main" xmlns:w14="http://schemas.microsoft.com/office/word/2010/wordml" xmlns:w15="http://schemas.microsoft.com/office/word/2012/wordml" xmlns:w16cex="http://schemas.microsoft.com/office/word/2018/wordml/cex" xmlns:w16cid="http://schemas.microsoft.com/office/word/2016/wordml/cid" xmlns:w16="http://schemas.microsoft.com/office/word/2018/wordml" xmlns:w16sdtdh="http://schemas.microsoft.com/office/word/2020/wordml/sdtdatahash" xmlns:w16se="http://schemas.microsoft.com/office/word/2015/wordml/symex" xmlns:wpg="http://schemas.microsoft.com/office/word/2010/wordprocessingGroup" xmlns:wpi="http://schemas.microsoft.com/office/word/2010/wordprocessingInk" xmlns:wne="http://schemas.microsoft.com/office/word/2006/wordml" xmlns:wps="http://schemas.microsoft.com/office/word/2010/wordprocessingShape" mc:Ignorable="w14 w15 w16se w16cid w16 w16cex w16sdtdh wp14">
-  <w15:person w15:author="Sean Joseph Hughes">
-    <w15:presenceInfo w15:providerId="None" w15:userId="Sean Joseph Hughes"/>
-  </w15:person>
-</w15:people>
 </file>
 
 <file path=word/styles.xml><?xml version="1.0" encoding="utf-8"?>
@@ -18755,7 +19427,6 @@
   <w:style w:type="character" w:default="1" w:styleId="DefaultParagraphFont">
     <w:name w:val="Default Paragraph Font"/>
     <w:uiPriority w:val="1"/>
-    <w:semiHidden/>
     <w:unhideWhenUsed/>
   </w:style>
   <w:style w:type="table" w:default="1" w:styleId="TableNormal">

</xml_diff>